<commit_message>
Changed stuff from stuffarovic
</commit_message>
<xml_diff>
--- a/Lab1a/p1.docx
+++ b/Lab1a/p1.docx
@@ -617,7 +617,27 @@
     <w:p/>
     <w:p>
       <w:r>
-        <w:t xml:space="preserve">define int a, b, </w:t>
+        <w:t xml:space="preserve">define int </w:t>
+      </w:r>
+      <w:proofErr w:type="gramStart"/>
+      <w:r>
+        <w:t>a;</w:t>
+      </w:r>
+      <w:proofErr w:type="gramEnd"/>
+    </w:p>
+    <w:p>
+      <w:r>
+        <w:t xml:space="preserve">define int </w:t>
+      </w:r>
+      <w:proofErr w:type="gramStart"/>
+      <w:r>
+        <w:t>b;</w:t>
+      </w:r>
+      <w:proofErr w:type="gramEnd"/>
+    </w:p>
+    <w:p>
+      <w:r>
+        <w:t xml:space="preserve">define int </w:t>
       </w:r>
       <w:proofErr w:type="gramStart"/>
       <w:r>
@@ -1243,6 +1263,7 @@
   <w:style w:type="paragraph" w:default="1" w:styleId="Normal">
     <w:name w:val="Normal"/>
     <w:qFormat/>
+    <w:rsid w:val="00CF26F4"/>
   </w:style>
   <w:style w:type="character" w:default="1" w:styleId="DefaultParagraphFont">
     <w:name w:val="Default Paragraph Font"/>

</xml_diff>